<commit_message>
v1.1.2 - Actualizacion de CU11 - Crear Pomodoro
</commit_message>
<xml_diff>
--- a/Desarrollo/SOE/Análisis/CU11 - Crear Pomodoro.docx
+++ b/Desarrollo/SOE/Análisis/CU11 - Crear Pomodoro.docx
@@ -236,21 +236,7 @@
           <w:b/>
           <w:lang w:val="es-ES"/>
         </w:rPr>
-        <w:t xml:space="preserve">Lima, </w:t>
-      </w:r>
-      <w:r>
-        <w:rPr>
-          <w:b/>
-          <w:lang w:val="es-ES"/>
-        </w:rPr>
-        <w:t>diciembre</w:t>
-      </w:r>
-      <w:r>
-        <w:rPr>
-          <w:b/>
-          <w:lang w:val="es-ES"/>
-        </w:rPr>
-        <w:t xml:space="preserve"> del 2020</w:t>
+        <w:t>Lima, diciembre del 2020</w:t>
       </w:r>
       <w:bookmarkEnd w:id="14"/>
       <w:bookmarkEnd w:id="15"/>
@@ -1076,7 +1062,10 @@
     <w:p>
       <w:pPr>
         <w:ind w:firstLine="0"/>
-        <w:rPr>
+        <w:jc w:val="center"/>
+        <w:rPr>
+          <w:sz w:val="36"/>
+          <w:szCs w:val="36"/>
           <w:lang w:val="es-ES"/>
         </w:rPr>
       </w:pPr>
@@ -1091,6 +1080,8 @@
       <w:r>
         <w:rPr>
           <w:b/>
+          <w:sz w:val="36"/>
+          <w:szCs w:val="36"/>
           <w:lang w:val="es-ES"/>
         </w:rPr>
         <w:lastRenderedPageBreak/>
@@ -1102,6 +1093,10 @@
     <w:sdt>
       <w:sdtPr>
         <w:rPr>
+          <w:rFonts w:ascii="Times New Roman" w:eastAsia="Arial" w:hAnsi="Times New Roman" w:cs="Arial"/>
+          <w:color w:val="auto"/>
+          <w:sz w:val="22"/>
+          <w:szCs w:val="22"/>
           <w:lang w:val="es-ES"/>
         </w:rPr>
         <w:id w:val="275299306"/>
@@ -1112,12 +1107,8 @@
       </w:sdtPr>
       <w:sdtEndPr>
         <w:rPr>
-          <w:rFonts w:ascii="Times New Roman" w:eastAsia="Arial" w:hAnsi="Times New Roman" w:cs="Arial"/>
           <w:b/>
           <w:bCs/>
-          <w:color w:val="auto"/>
-          <w:sz w:val="22"/>
-          <w:szCs w:val="22"/>
         </w:rPr>
       </w:sdtEndPr>
       <w:sdtContent>
@@ -1134,6 +1125,8 @@
             </w:tabs>
             <w:ind w:firstLine="0"/>
             <w:rPr>
+              <w:b/>
+              <w:bCs/>
               <w:noProof/>
             </w:rPr>
           </w:pPr>
@@ -1150,12 +1143,16 @@
             <w:r>
               <w:rPr>
                 <w:rStyle w:val="Hipervnculo"/>
+                <w:b/>
+                <w:bCs/>
                 <w:noProof/>
               </w:rPr>
               <w:t>Sistema organizador estudiantil</w:t>
             </w:r>
             <w:r>
               <w:rPr>
+                <w:b/>
+                <w:bCs/>
                 <w:noProof/>
                 <w:webHidden/>
               </w:rPr>
@@ -1163,6 +1160,8 @@
             </w:r>
             <w:r>
               <w:rPr>
+                <w:b/>
+                <w:bCs/>
                 <w:noProof/>
                 <w:webHidden/>
               </w:rPr>
@@ -1170,6 +1169,8 @@
             </w:r>
             <w:r>
               <w:rPr>
+                <w:b/>
+                <w:bCs/>
                 <w:noProof/>
                 <w:webHidden/>
               </w:rPr>
@@ -1177,12 +1178,16 @@
             </w:r>
             <w:r>
               <w:rPr>
-                <w:noProof/>
-                <w:webHidden/>
-              </w:rPr>
-            </w:r>
-            <w:r>
-              <w:rPr>
+                <w:b/>
+                <w:bCs/>
+                <w:noProof/>
+                <w:webHidden/>
+              </w:rPr>
+            </w:r>
+            <w:r>
+              <w:rPr>
+                <w:b/>
+                <w:bCs/>
                 <w:noProof/>
                 <w:webHidden/>
               </w:rPr>
@@ -1190,6 +1195,8 @@
             </w:r>
             <w:r>
               <w:rPr>
+                <w:b/>
+                <w:bCs/>
                 <w:noProof/>
                 <w:webHidden/>
               </w:rPr>
@@ -1197,6 +1204,8 @@
             </w:r>
             <w:r>
               <w:rPr>
+                <w:b/>
+                <w:bCs/>
                 <w:noProof/>
                 <w:webHidden/>
               </w:rPr>
@@ -1212,6 +1221,8 @@
             </w:tabs>
             <w:ind w:firstLine="0"/>
             <w:rPr>
+              <w:b/>
+              <w:bCs/>
               <w:noProof/>
             </w:rPr>
           </w:pPr>
@@ -1219,12 +1230,16 @@
             <w:r>
               <w:rPr>
                 <w:rStyle w:val="Hipervnculo"/>
+                <w:b/>
+                <w:bCs/>
                 <w:noProof/>
               </w:rPr>
               <w:t>Especificación de Caso de Uso:</w:t>
             </w:r>
             <w:r>
               <w:rPr>
+                <w:b/>
+                <w:bCs/>
                 <w:noProof/>
                 <w:webHidden/>
               </w:rPr>
@@ -1232,6 +1247,8 @@
             </w:r>
             <w:r>
               <w:rPr>
+                <w:b/>
+                <w:bCs/>
                 <w:noProof/>
                 <w:webHidden/>
               </w:rPr>
@@ -1239,6 +1256,8 @@
             </w:r>
             <w:r>
               <w:rPr>
+                <w:b/>
+                <w:bCs/>
                 <w:noProof/>
                 <w:webHidden/>
               </w:rPr>
@@ -1246,12 +1265,16 @@
             </w:r>
             <w:r>
               <w:rPr>
-                <w:noProof/>
-                <w:webHidden/>
-              </w:rPr>
-            </w:r>
-            <w:r>
-              <w:rPr>
+                <w:b/>
+                <w:bCs/>
+                <w:noProof/>
+                <w:webHidden/>
+              </w:rPr>
+            </w:r>
+            <w:r>
+              <w:rPr>
+                <w:b/>
+                <w:bCs/>
                 <w:noProof/>
                 <w:webHidden/>
               </w:rPr>
@@ -1259,6 +1282,8 @@
             </w:r>
             <w:r>
               <w:rPr>
+                <w:b/>
+                <w:bCs/>
                 <w:noProof/>
                 <w:webHidden/>
               </w:rPr>
@@ -1266,6 +1291,8 @@
             </w:r>
             <w:r>
               <w:rPr>
+                <w:b/>
+                <w:bCs/>
                 <w:noProof/>
                 <w:webHidden/>
               </w:rPr>
@@ -1281,6 +1308,8 @@
             </w:tabs>
             <w:ind w:firstLine="0"/>
             <w:rPr>
+              <w:b/>
+              <w:bCs/>
               <w:noProof/>
             </w:rPr>
           </w:pPr>
@@ -1288,12 +1317,16 @@
             <w:r>
               <w:rPr>
                 <w:rStyle w:val="Hipervnculo"/>
+                <w:b/>
+                <w:bCs/>
                 <w:noProof/>
               </w:rPr>
               <w:t>CU11-Crear pomodoro</w:t>
             </w:r>
             <w:r>
               <w:rPr>
+                <w:b/>
+                <w:bCs/>
                 <w:noProof/>
                 <w:webHidden/>
               </w:rPr>
@@ -1301,6 +1334,8 @@
             </w:r>
             <w:r>
               <w:rPr>
+                <w:b/>
+                <w:bCs/>
                 <w:noProof/>
                 <w:webHidden/>
               </w:rPr>
@@ -1308,6 +1343,8 @@
             </w:r>
             <w:r>
               <w:rPr>
+                <w:b/>
+                <w:bCs/>
                 <w:noProof/>
                 <w:webHidden/>
               </w:rPr>
@@ -1315,12 +1352,16 @@
             </w:r>
             <w:r>
               <w:rPr>
-                <w:noProof/>
-                <w:webHidden/>
-              </w:rPr>
-            </w:r>
-            <w:r>
-              <w:rPr>
+                <w:b/>
+                <w:bCs/>
+                <w:noProof/>
+                <w:webHidden/>
+              </w:rPr>
+            </w:r>
+            <w:r>
+              <w:rPr>
+                <w:b/>
+                <w:bCs/>
                 <w:noProof/>
                 <w:webHidden/>
               </w:rPr>
@@ -1328,6 +1369,8 @@
             </w:r>
             <w:r>
               <w:rPr>
+                <w:b/>
+                <w:bCs/>
                 <w:noProof/>
                 <w:webHidden/>
               </w:rPr>
@@ -1335,6 +1378,8 @@
             </w:r>
             <w:r>
               <w:rPr>
+                <w:b/>
+                <w:bCs/>
                 <w:noProof/>
                 <w:webHidden/>
               </w:rPr>
@@ -2289,7 +2334,7 @@
       <w:bookmarkEnd w:id="36"/>
       <w:r>
         <w:lastRenderedPageBreak/>
-        <w:t>Descripción General</w:t>
+        <w:t>DESCRIPCIÓN GENERAL</w:t>
       </w:r>
       <w:bookmarkEnd w:id="37"/>
       <w:bookmarkEnd w:id="38"/>
@@ -2320,6 +2365,7 @@
       <w:bookmarkStart w:id="44" w:name="_Toc58418519"/>
       <w:r>
         <w:rPr>
+          <w:noProof/>
           <w:lang w:val="es-ES"/>
         </w:rPr>
         <w:drawing>
@@ -2336,7 +2382,7 @@
                     <pic:cNvPicPr preferRelativeResize="0"/>
                   </pic:nvPicPr>
                   <pic:blipFill>
-                    <a:blip r:embed="rId6"/>
+                    <a:blip r:embed="rId8"/>
                     <a:srcRect/>
                     <a:stretch>
                       <a:fillRect/>
@@ -2953,6 +2999,9 @@
       <w:bookmarkStart w:id="103" w:name="_Toc58418541"/>
       <w:bookmarkStart w:id="104" w:name="_Toc58419579"/>
       <w:r>
+        <w:rPr>
+          <w:noProof/>
+        </w:rPr>
         <w:drawing>
           <wp:anchor distT="0" distB="0" distL="114300" distR="114300" simplePos="0" relativeHeight="251659264" behindDoc="0" locked="0" layoutInCell="1" allowOverlap="1" wp14:anchorId="7A2B4619" wp14:editId="692D227E">
             <wp:simplePos x="0" y="0"/>
@@ -2977,7 +3026,7 @@
                     <pic:cNvPicPr/>
                   </pic:nvPicPr>
                   <pic:blipFill rotWithShape="1">
-                    <a:blip r:embed="rId7">
+                    <a:blip r:embed="rId9">
                       <a:extLst>
                         <a:ext uri="{28A0092B-C50C-407E-A947-70E740481C1C}">
                           <a14:useLocalDpi xmlns:a14="http://schemas.microsoft.com/office/drawing/2010/main" val="0"/>
@@ -3386,8 +3435,8 @@
       </w:pPr>
     </w:p>
     <w:sectPr>
-      <w:footerReference w:type="even" r:id="rId8"/>
-      <w:footerReference w:type="default" r:id="rId9"/>
+      <w:footerReference w:type="even" r:id="rId10"/>
+      <w:footerReference w:type="default" r:id="rId11"/>
       <w:pgSz w:w="11906" w:h="16838"/>
       <w:pgMar w:top="1418" w:right="1701" w:bottom="1418" w:left="1701" w:header="709" w:footer="709" w:gutter="0"/>
       <w:pgNumType w:start="1"/>
@@ -3395,6 +3444,31 @@
     </w:sectPr>
   </w:body>
 </w:document>
+</file>
+
+<file path=word/endnotes.xml><?xml version="1.0" encoding="utf-8"?>
+<w:endnotes xmlns:wpc="http://schemas.microsoft.com/office/word/2010/wordprocessingCanvas" xmlns:cx="http://schemas.microsoft.com/office/drawing/2014/chartex" xmlns:cx1="http://schemas.microsoft.com/office/drawing/2015/9/8/chartex" xmlns:cx2="http://schemas.microsoft.com/office/drawing/2015/10/21/chartex" xmlns:cx3="http://schemas.microsoft.com/office/drawing/2016/5/9/chartex" xmlns:cx4="http://schemas.microsoft.com/office/drawing/2016/5/10/chartex" xmlns:cx5="http://schemas.microsoft.com/office/drawing/2016/5/11/chartex" xmlns:cx6="http://schemas.microsoft.com/office/drawing/2016/5/12/chartex" xmlns:cx7="http://schemas.microsoft.com/office/drawing/2016/5/13/chartex" xmlns:cx8="http://schemas.microsoft.com/office/drawing/2016/5/14/chartex" xmlns:mc="http://schemas.openxmlformats.org/markup-compatibility/2006" xmlns:aink="http://schemas.microsoft.com/office/drawing/2016/ink" xmlns:am3d="http://schemas.microsoft.com/office/drawing/2017/model3d" xmlns:o="urn:schemas-microsoft-com:office:office" xmlns:r="http://schemas.openxmlformats.org/officeDocument/2006/relationships" xmlns:m="http://schemas.openxmlformats.org/officeDocument/2006/math" xmlns:v="urn:schemas-microsoft-com:vml" xmlns:wp14="http://schemas.microsoft.com/office/word/2010/wordprocessingDrawing" xmlns:wp="http://schemas.openxmlformats.org/drawingml/2006/wordprocessingDrawing" xmlns:w10="urn:schemas-microsoft-com:office:word" xmlns:w="http://schemas.openxmlformats.org/wordprocessingml/2006/main" xmlns:w14="http://schemas.microsoft.com/office/word/2010/wordml" xmlns:w15="http://schemas.microsoft.com/office/word/2012/wordml" xmlns:w16cex="http://schemas.microsoft.com/office/word/2018/wordml/cex" xmlns:w16cid="http://schemas.microsoft.com/office/word/2016/wordml/cid" xmlns:w16="http://schemas.microsoft.com/office/word/2018/wordml" xmlns:w16se="http://schemas.microsoft.com/office/word/2015/wordml/symex" xmlns:wpg="http://schemas.microsoft.com/office/word/2010/wordprocessingGroup" xmlns:wpi="http://schemas.microsoft.com/office/word/2010/wordprocessingInk" xmlns:wne="http://schemas.microsoft.com/office/word/2006/wordml" xmlns:wps="http://schemas.microsoft.com/office/word/2010/wordprocessingShape" mc:Ignorable="w14 w15 w16se w16cid w16 w16cex wp14">
+  <w:endnote w:type="separator" w:id="-1">
+    <w:p>
+      <w:pPr>
+        <w:spacing w:line="240" w:lineRule="auto"/>
+      </w:pPr>
+      <w:r>
+        <w:separator/>
+      </w:r>
+    </w:p>
+  </w:endnote>
+  <w:endnote w:type="continuationSeparator" w:id="0">
+    <w:p>
+      <w:pPr>
+        <w:spacing w:line="240" w:lineRule="auto"/>
+      </w:pPr>
+      <w:r>
+        <w:continuationSeparator/>
+      </w:r>
+    </w:p>
+  </w:endnote>
+</w:endnotes>
 </file>
 
 <file path=word/footer1.xml><?xml version="1.0" encoding="utf-8"?>
@@ -3538,6 +3612,31 @@
     </w:pPr>
   </w:p>
 </w:ftr>
+</file>
+
+<file path=word/footnotes.xml><?xml version="1.0" encoding="utf-8"?>
+<w:footnotes xmlns:wpc="http://schemas.microsoft.com/office/word/2010/wordprocessingCanvas" xmlns:cx="http://schemas.microsoft.com/office/drawing/2014/chartex" xmlns:cx1="http://schemas.microsoft.com/office/drawing/2015/9/8/chartex" xmlns:cx2="http://schemas.microsoft.com/office/drawing/2015/10/21/chartex" xmlns:cx3="http://schemas.microsoft.com/office/drawing/2016/5/9/chartex" xmlns:cx4="http://schemas.microsoft.com/office/drawing/2016/5/10/chartex" xmlns:cx5="http://schemas.microsoft.com/office/drawing/2016/5/11/chartex" xmlns:cx6="http://schemas.microsoft.com/office/drawing/2016/5/12/chartex" xmlns:cx7="http://schemas.microsoft.com/office/drawing/2016/5/13/chartex" xmlns:cx8="http://schemas.microsoft.com/office/drawing/2016/5/14/chartex" xmlns:mc="http://schemas.openxmlformats.org/markup-compatibility/2006" xmlns:aink="http://schemas.microsoft.com/office/drawing/2016/ink" xmlns:am3d="http://schemas.microsoft.com/office/drawing/2017/model3d" xmlns:o="urn:schemas-microsoft-com:office:office" xmlns:r="http://schemas.openxmlformats.org/officeDocument/2006/relationships" xmlns:m="http://schemas.openxmlformats.org/officeDocument/2006/math" xmlns:v="urn:schemas-microsoft-com:vml" xmlns:wp14="http://schemas.microsoft.com/office/word/2010/wordprocessingDrawing" xmlns:wp="http://schemas.openxmlformats.org/drawingml/2006/wordprocessingDrawing" xmlns:w10="urn:schemas-microsoft-com:office:word" xmlns:w="http://schemas.openxmlformats.org/wordprocessingml/2006/main" xmlns:w14="http://schemas.microsoft.com/office/word/2010/wordml" xmlns:w15="http://schemas.microsoft.com/office/word/2012/wordml" xmlns:w16cex="http://schemas.microsoft.com/office/word/2018/wordml/cex" xmlns:w16cid="http://schemas.microsoft.com/office/word/2016/wordml/cid" xmlns:w16="http://schemas.microsoft.com/office/word/2018/wordml" xmlns:w16se="http://schemas.microsoft.com/office/word/2015/wordml/symex" xmlns:wpg="http://schemas.microsoft.com/office/word/2010/wordprocessingGroup" xmlns:wpi="http://schemas.microsoft.com/office/word/2010/wordprocessingInk" xmlns:wne="http://schemas.microsoft.com/office/word/2006/wordml" xmlns:wps="http://schemas.microsoft.com/office/word/2010/wordprocessingShape" mc:Ignorable="w14 w15 w16se w16cid w16 w16cex wp14">
+  <w:footnote w:type="separator" w:id="-1">
+    <w:p>
+      <w:pPr>
+        <w:spacing w:line="240" w:lineRule="auto"/>
+      </w:pPr>
+      <w:r>
+        <w:separator/>
+      </w:r>
+    </w:p>
+  </w:footnote>
+  <w:footnote w:type="continuationSeparator" w:id="0">
+    <w:p>
+      <w:pPr>
+        <w:spacing w:line="240" w:lineRule="auto"/>
+      </w:pPr>
+      <w:r>
+        <w:continuationSeparator/>
+      </w:r>
+    </w:p>
+  </w:footnote>
+</w:footnotes>
 </file>
 
 <file path=word/numbering.xml><?xml version="1.0" encoding="utf-8"?>
@@ -4843,6 +4942,7 @@
   <w:style w:type="character" w:default="1" w:styleId="Fuentedeprrafopredeter">
     <w:name w:val="Default Paragraph Font"/>
     <w:uiPriority w:val="1"/>
+    <w:semiHidden/>
     <w:unhideWhenUsed/>
   </w:style>
   <w:style w:type="table" w:default="1" w:styleId="Tablanormal">

</xml_diff>

<commit_message>
v1.1.2-Actualizacion de CU11-Crear Pomodoro
</commit_message>
<xml_diff>
--- a/Desarrollo/SOE/Análisis/CU11 - Crear Pomodoro.docx
+++ b/Desarrollo/SOE/Análisis/CU11 - Crear Pomodoro.docx
@@ -2777,6 +2777,12 @@
       </w:r>
       <w:bookmarkEnd w:id="80"/>
       <w:bookmarkEnd w:id="81"/>
+      <w:r>
+        <w:rPr>
+          <w:lang w:val="es-ES"/>
+        </w:rPr>
+        <w:t xml:space="preserve"> [FA1]</w:t>
+      </w:r>
     </w:p>
     <w:p>
       <w:pPr>
@@ -2799,6 +2805,7 @@
         <w:t xml:space="preserve">El usuario selecciona la cantidad de </w:t>
       </w:r>
       <w:proofErr w:type="spellStart"/>
+      <w:proofErr w:type="gramStart"/>
       <w:r>
         <w:rPr>
           <w:lang w:val="es-ES"/>
@@ -2814,6 +2821,19 @@
       </w:r>
       <w:bookmarkEnd w:id="82"/>
       <w:bookmarkEnd w:id="83"/>
+      <w:r>
+        <w:rPr>
+          <w:lang w:val="es-ES"/>
+        </w:rPr>
+        <w:t>[</w:t>
+      </w:r>
+      <w:proofErr w:type="gramEnd"/>
+      <w:r>
+        <w:rPr>
+          <w:lang w:val="es-ES"/>
+        </w:rPr>
+        <w:t>FA2]</w:t>
+      </w:r>
     </w:p>
     <w:p>
       <w:pPr>
@@ -2842,9 +2862,17 @@
       <w:bookmarkEnd w:id="87"/>
       <w:r>
         <w:rPr>
-          <w:lang w:val="es-ES"/>
-        </w:rPr>
-        <w:t xml:space="preserve">4.    El sistema muestra la interfaz de </w:t>
+          <w:b/>
+          <w:bCs/>
+          <w:lang w:val="es-ES"/>
+        </w:rPr>
+        <w:t>[FA1]</w:t>
+      </w:r>
+      <w:r>
+        <w:rPr>
+          <w:lang w:val="es-ES"/>
+        </w:rPr>
+        <w:t xml:space="preserve">   El sistema muestra la interfaz de </w:t>
       </w:r>
       <w:proofErr w:type="spellStart"/>
       <w:r>
@@ -2865,26 +2893,20 @@
     </w:p>
     <w:p>
       <w:pPr>
-        <w:ind w:firstLine="0"/>
+        <w:ind w:left="708" w:firstLine="0"/>
         <w:rPr>
           <w:lang w:val="es-ES"/>
         </w:rPr>
       </w:pPr>
       <w:bookmarkStart w:id="90" w:name="_heading=h.33sjml1wji78" w:colFirst="0" w:colLast="0"/>
-      <w:bookmarkEnd w:id="90"/>
-      <w:r>
-        <w:rPr>
-          <w:lang w:val="es-ES"/>
-        </w:rPr>
-        <w:tab/>
-      </w:r>
       <w:bookmarkStart w:id="91" w:name="_Toc58418418"/>
       <w:bookmarkStart w:id="92" w:name="_Toc58418537"/>
-      <w:r>
-        <w:rPr>
-          <w:lang w:val="es-ES"/>
-        </w:rPr>
-        <w:t>4.1 El usuario regresa al “</w:t>
+      <w:bookmarkEnd w:id="90"/>
+      <w:r>
+        <w:rPr>
+          <w:lang w:val="es-ES"/>
+        </w:rPr>
+        <w:t>El usuario regresa al “</w:t>
       </w:r>
       <w:proofErr w:type="spellStart"/>
       <w:r>
@@ -2916,9 +2938,17 @@
       <w:bookmarkEnd w:id="93"/>
       <w:r>
         <w:rPr>
-          <w:lang w:val="es-ES"/>
-        </w:rPr>
-        <w:t xml:space="preserve">5.    El usuario selecciona la cantidad de </w:t>
+          <w:b/>
+          <w:bCs/>
+          <w:lang w:val="es-ES"/>
+        </w:rPr>
+        <w:t>[FA2]</w:t>
+      </w:r>
+      <w:r>
+        <w:rPr>
+          <w:lang w:val="es-ES"/>
+        </w:rPr>
+        <w:t xml:space="preserve">   El usuario selecciona la cantidad de </w:t>
       </w:r>
       <w:proofErr w:type="spellStart"/>
       <w:r>
@@ -2939,26 +2969,20 @@
     </w:p>
     <w:p>
       <w:pPr>
-        <w:ind w:firstLine="0"/>
+        <w:ind w:firstLine="708"/>
         <w:rPr>
           <w:lang w:val="es-ES"/>
         </w:rPr>
       </w:pPr>
       <w:bookmarkStart w:id="96" w:name="_heading=h.aclf9suvouto" w:colFirst="0" w:colLast="0"/>
-      <w:bookmarkEnd w:id="96"/>
-      <w:r>
-        <w:rPr>
-          <w:lang w:val="es-ES"/>
-        </w:rPr>
-        <w:tab/>
-      </w:r>
       <w:bookmarkStart w:id="97" w:name="_Toc58418420"/>
       <w:bookmarkStart w:id="98" w:name="_Toc58418539"/>
-      <w:r>
-        <w:rPr>
-          <w:lang w:val="es-ES"/>
-        </w:rPr>
-        <w:t xml:space="preserve">5.1 El usuario vuelve a agregar más </w:t>
+      <w:bookmarkEnd w:id="96"/>
+      <w:r>
+        <w:rPr>
+          <w:lang w:val="es-ES"/>
+        </w:rPr>
+        <w:t xml:space="preserve">El usuario vuelve a agregar más </w:t>
       </w:r>
       <w:proofErr w:type="spellStart"/>
       <w:r>
@@ -3138,6 +3162,7 @@
           <w:p>
             <w:pPr>
               <w:ind w:firstLine="0"/>
+              <w:jc w:val="center"/>
               <w:rPr>
                 <w:lang w:val="es-ES"/>
               </w:rPr>
@@ -3168,6 +3193,7 @@
           <w:p>
             <w:pPr>
               <w:ind w:firstLine="0"/>
+              <w:jc w:val="center"/>
               <w:rPr>
                 <w:lang w:val="es-ES"/>
               </w:rPr>
@@ -3200,6 +3226,7 @@
           <w:p>
             <w:pPr>
               <w:ind w:firstLine="0"/>
+              <w:jc w:val="center"/>
               <w:rPr>
                 <w:lang w:val="es-ES"/>
               </w:rPr>
@@ -3262,6 +3289,7 @@
           <w:p>
             <w:pPr>
               <w:ind w:firstLine="0"/>
+              <w:jc w:val="center"/>
               <w:rPr>
                 <w:lang w:val="es-ES"/>
               </w:rPr>
@@ -3324,6 +3352,7 @@
           <w:p>
             <w:pPr>
               <w:ind w:firstLine="0"/>
+              <w:jc w:val="center"/>
               <w:rPr>
                 <w:lang w:val="es-ES"/>
               </w:rPr>

</xml_diff>